<commit_message>
add redis and Node-red
</commit_message>
<xml_diff>
--- a/基于Node-red与Redis的实时流数据处理模型的设计与应用 (2).docx
+++ b/基于Node-red与Redis的实时流数据处理模型的设计与应用 (2).docx
@@ -1683,8 +1683,6 @@
           <w:lang w:val="en-US" w:eastAsia="zh-CN"/>
         </w:rPr>
       </w:pPr>
-      <w:bookmarkStart w:id="1" w:name="_GoBack"/>
-      <w:bookmarkEnd w:id="1"/>
       <w:r>
         <w:rPr>
           <w:rFonts w:hint="eastAsia" w:ascii="黑体" w:hAnsi="黑体" w:eastAsia="黑体" w:cs="黑体"/>
@@ -2352,8 +2350,8 @@
         </w:rPr>
         <w:drawing>
           <wp:inline distT="0" distB="0" distL="114300" distR="114300">
-            <wp:extent cx="4587240" cy="2432050"/>
-            <wp:effectExtent l="0" t="0" r="3810" b="6350"/>
+            <wp:extent cx="4587240" cy="2194560"/>
+            <wp:effectExtent l="0" t="0" r="3810" b="15240"/>
             <wp:docPr id="7" name="图片 6" descr="IMG_256"/>
             <wp:cNvGraphicFramePr>
               <a:graphicFrameLocks xmlns:a="http://schemas.openxmlformats.org/drawingml/2006/main" noChangeAspect="1"/>
@@ -2376,7 +2374,7 @@
                   <pic:spPr>
                     <a:xfrm>
                       <a:off x="0" y="0"/>
-                      <a:ext cx="4587240" cy="2432050"/>
+                      <a:ext cx="4587240" cy="2194560"/>
                     </a:xfrm>
                     <a:prstGeom prst="rect">
                       <a:avLst/>
@@ -2488,8 +2486,8 @@
         </w:rPr>
         <w:drawing>
           <wp:inline distT="0" distB="0" distL="114300" distR="114300">
-            <wp:extent cx="5238115" cy="2032635"/>
-            <wp:effectExtent l="0" t="0" r="635" b="5715"/>
+            <wp:extent cx="5238115" cy="1834515"/>
+            <wp:effectExtent l="0" t="0" r="635" b="13335"/>
             <wp:docPr id="8" name="图片 7" descr="IMG_256"/>
             <wp:cNvGraphicFramePr>
               <a:graphicFrameLocks xmlns:a="http://schemas.openxmlformats.org/drawingml/2006/main" noChangeAspect="1"/>
@@ -2512,7 +2510,7 @@
                   <pic:spPr>
                     <a:xfrm>
                       <a:off x="0" y="0"/>
-                      <a:ext cx="5238115" cy="2032635"/>
+                      <a:ext cx="5238115" cy="1834515"/>
                     </a:xfrm>
                     <a:prstGeom prst="rect">
                       <a:avLst/>
@@ -2587,8 +2585,8 @@
         </w:rPr>
         <w:drawing>
           <wp:inline distT="0" distB="0" distL="114300" distR="114300">
-            <wp:extent cx="5093335" cy="2431415"/>
-            <wp:effectExtent l="0" t="0" r="12065" b="6985"/>
+            <wp:extent cx="5093335" cy="2201545"/>
+            <wp:effectExtent l="0" t="0" r="12065" b="8255"/>
             <wp:docPr id="9" name="图片 8" descr="IMG_256"/>
             <wp:cNvGraphicFramePr>
               <a:graphicFrameLocks xmlns:a="http://schemas.openxmlformats.org/drawingml/2006/main" noChangeAspect="1"/>
@@ -2611,7 +2609,7 @@
                   <pic:spPr>
                     <a:xfrm>
                       <a:off x="0" y="0"/>
-                      <a:ext cx="5093335" cy="2431415"/>
+                      <a:ext cx="5093335" cy="2201545"/>
                     </a:xfrm>
                     <a:prstGeom prst="rect">
                       <a:avLst/>
@@ -2782,18 +2780,79 @@
     </w:p>
     <w:p>
       <w:pPr>
+        <w:keepNext w:val="0"/>
+        <w:keepLines w:val="0"/>
+        <w:pageBreakBefore w:val="0"/>
+        <w:widowControl w:val="0"/>
+        <w:numPr>
+          <w:ilvl w:val="0"/>
+          <w:numId w:val="0"/>
+        </w:numPr>
+        <w:kinsoku/>
+        <w:wordWrap/>
+        <w:overflowPunct/>
+        <w:topLinePunct w:val="0"/>
+        <w:autoSpaceDE/>
+        <w:autoSpaceDN/>
+        <w:bidi w:val="0"/>
+        <w:adjustRightInd/>
+        <w:snapToGrid/>
+        <w:spacing w:line="400" w:lineRule="exact"/>
+        <w:ind w:left="0" w:leftChars="0" w:right="0" w:rightChars="0" w:firstLine="480" w:firstLineChars="200"/>
+        <w:jc w:val="both"/>
+        <w:textAlignment w:val="auto"/>
+        <w:outlineLvl w:val="9"/>
+        <w:rPr>
+          <w:rFonts w:hint="eastAsia"/>
+          <w:lang w:val="en-US" w:eastAsia="zh-CN"/>
+        </w:rPr>
+      </w:pPr>
+      <w:r>
+        <w:rPr>
+          <w:rFonts w:hint="eastAsia"/>
+          <w:lang w:val="en-US" w:eastAsia="zh-CN"/>
+        </w:rPr>
+        <w:t>Node-Red是IBM公司开发的一个可视化的编程工具。它允许程序员通过组合各部件来编写应用程序。这些部件可以是硬件设备(如：Arduino板子)、Web API(如：WebSocket in和WebSocket out)、功能函数(如：range)或者在线服务(如：twitter)。Node-Red提供基于网页的编程环境。通过拖拽已定义node到工作区并用线连接node创建数据流来实现编程。程序员通过点击‘Deploy’按钮实现一键保存并执行。程序以JSON字符串的格式保存，方便用户分享、修改。Node-Red基于Node.js，它的执行模型和Node.js一样，也是事件驱动非阻塞的。理论上，Node.js的所有模块都可以被封装成Node-Red的一个或几个node。</w:t>
+      </w:r>
+    </w:p>
+    <w:p>
+      <w:pPr>
+        <w:keepNext w:val="0"/>
+        <w:keepLines w:val="0"/>
+        <w:pageBreakBefore w:val="0"/>
+        <w:widowControl w:val="0"/>
+        <w:numPr>
+          <w:ilvl w:val="0"/>
+          <w:numId w:val="0"/>
+        </w:numPr>
+        <w:kinsoku/>
+        <w:wordWrap/>
+        <w:overflowPunct/>
+        <w:topLinePunct w:val="0"/>
+        <w:autoSpaceDE/>
+        <w:autoSpaceDN/>
+        <w:bidi w:val="0"/>
+        <w:adjustRightInd/>
+        <w:snapToGrid/>
+        <w:spacing w:line="400" w:lineRule="exact"/>
+        <w:ind w:left="0" w:leftChars="0" w:right="0" w:rightChars="0" w:firstLine="480" w:firstLineChars="200"/>
+        <w:jc w:val="both"/>
+        <w:textAlignment w:val="auto"/>
+        <w:outlineLvl w:val="9"/>
+        <w:rPr>
+          <w:rFonts w:hint="eastAsia"/>
+          <w:lang w:val="en-US" w:eastAsia="zh-CN"/>
+        </w:rPr>
+      </w:pPr>
+    </w:p>
+    <w:p>
+      <w:pPr>
         <w:tabs>
           <w:tab w:val="center" w:pos="4153"/>
         </w:tabs>
         <w:spacing w:after="120" w:line="400" w:lineRule="atLeast"/>
         <w:outlineLvl w:val="0"/>
         <w:rPr>
-          <w:rFonts w:hint="eastAsia"/>
-          <w:lang w:val="en-US" w:eastAsia="zh-CN"/>
-        </w:rPr>
-      </w:pPr>
-      <w:r>
-        <w:rPr>
           <w:rFonts w:hint="eastAsia" w:ascii="黑体" w:hAnsi="黑体" w:eastAsia="黑体" w:cs="黑体"/>
           <w:b w:val="0"/>
           <w:bCs/>
@@ -2801,7 +2860,543 @@
           <w:szCs w:val="28"/>
           <w:lang w:val="en-US" w:eastAsia="zh-CN"/>
         </w:rPr>
-        <w:t>2.2 消息队列遥测传输协议MQTT</w:t>
+      </w:pPr>
+      <w:r>
+        <w:rPr>
+          <w:rFonts w:hint="eastAsia" w:ascii="黑体" w:hAnsi="黑体" w:eastAsia="黑体" w:cs="黑体"/>
+          <w:b w:val="0"/>
+          <w:bCs/>
+          <w:sz w:val="28"/>
+          <w:szCs w:val="28"/>
+          <w:lang w:val="en-US" w:eastAsia="zh-CN"/>
+        </w:rPr>
+        <w:t>2.2 Node的事件驱动和非阻塞机制</w:t>
+      </w:r>
+    </w:p>
+    <w:p>
+      <w:pPr>
+        <w:keepNext w:val="0"/>
+        <w:keepLines w:val="0"/>
+        <w:pageBreakBefore w:val="0"/>
+        <w:widowControl w:val="0"/>
+        <w:numPr>
+          <w:ilvl w:val="0"/>
+          <w:numId w:val="0"/>
+        </w:numPr>
+        <w:kinsoku/>
+        <w:wordWrap/>
+        <w:overflowPunct/>
+        <w:topLinePunct w:val="0"/>
+        <w:autoSpaceDE/>
+        <w:autoSpaceDN/>
+        <w:bidi w:val="0"/>
+        <w:adjustRightInd/>
+        <w:snapToGrid/>
+        <w:spacing w:line="400" w:lineRule="exact"/>
+        <w:ind w:left="0" w:leftChars="0" w:right="0" w:rightChars="0" w:firstLine="480" w:firstLineChars="200"/>
+        <w:jc w:val="both"/>
+        <w:textAlignment w:val="auto"/>
+        <w:outlineLvl w:val="9"/>
+        <w:rPr>
+          <w:rFonts w:hint="eastAsia"/>
+          <w:lang w:val="en-US" w:eastAsia="zh-CN"/>
+        </w:rPr>
+      </w:pPr>
+      <w:r>
+        <w:rPr>
+          <w:rFonts w:hint="eastAsia"/>
+          <w:lang w:val="en-US" w:eastAsia="zh-CN"/>
+        </w:rPr>
+        <w:t>与Nginx的服务原理类似，Node采用事件驱动的运行方式。不过nginx式多进程单线程，而Node通过事件驱动的方式处理请求时无需为每一个请求创建额外的线程。在事件驱动的模型当中，每一个IO工作被添加到事件队列中，线程循环地处理队列上的工作任务，当执行过程中遇到来堵塞(读取文件、查询数据库)时，线程不会停下来等待结果，而是留下一个处理结果的回调函数，转而继续执行队列中的下一个任务。这个传递到队列中的回调函数在堵塞任务运行结束后才被线程调用。</w:t>
+      </w:r>
+    </w:p>
+    <w:p>
+      <w:pPr>
+        <w:keepNext w:val="0"/>
+        <w:keepLines w:val="0"/>
+        <w:widowControl/>
+        <w:suppressLineNumbers w:val="0"/>
+        <w:jc w:val="left"/>
+      </w:pPr>
+      <w:r>
+        <w:rPr>
+          <w:rFonts w:ascii="宋体" w:hAnsi="宋体" w:eastAsia="宋体" w:cs="宋体"/>
+          <w:kern w:val="0"/>
+          <w:sz w:val="24"/>
+          <w:szCs w:val="24"/>
+          <w:lang w:val="en-US" w:eastAsia="zh-CN" w:bidi="ar"/>
+        </w:rPr>
+        <w:fldChar w:fldCharType="begin"/>
+      </w:r>
+      <w:r>
+        <w:rPr>
+          <w:rFonts w:ascii="宋体" w:hAnsi="宋体" w:eastAsia="宋体" w:cs="宋体"/>
+          <w:kern w:val="0"/>
+          <w:sz w:val="24"/>
+          <w:szCs w:val="24"/>
+          <w:lang w:val="en-US" w:eastAsia="zh-CN" w:bidi="ar"/>
+        </w:rPr>
+        <w:instrText xml:space="preserve">INCLUDEPICTURE \d "C:\\Users\\Administrator\\AppData\\Roaming\\Tencent\\Users\\1154043153\\QQ\\WinTemp\\RichOle\\Z[X8`L`S8S2U}%1I97)@HJ9.png" \* MERGEFORMATINET </w:instrText>
+      </w:r>
+      <w:r>
+        <w:rPr>
+          <w:rFonts w:ascii="宋体" w:hAnsi="宋体" w:eastAsia="宋体" w:cs="宋体"/>
+          <w:kern w:val="0"/>
+          <w:sz w:val="24"/>
+          <w:szCs w:val="24"/>
+          <w:lang w:val="en-US" w:eastAsia="zh-CN" w:bidi="ar"/>
+        </w:rPr>
+        <w:fldChar w:fldCharType="separate"/>
+      </w:r>
+      <w:r>
+        <w:rPr>
+          <w:rFonts w:ascii="宋体" w:hAnsi="宋体" w:eastAsia="宋体" w:cs="宋体"/>
+          <w:kern w:val="0"/>
+          <w:sz w:val="24"/>
+          <w:szCs w:val="24"/>
+          <w:lang w:val="en-US" w:eastAsia="zh-CN" w:bidi="ar"/>
+        </w:rPr>
+        <w:drawing>
+          <wp:inline distT="0" distB="0" distL="114300" distR="114300">
+            <wp:extent cx="5107940" cy="1848485"/>
+            <wp:effectExtent l="0" t="0" r="16510" b="18415"/>
+            <wp:docPr id="1" name="图片 1" descr="IMG_256"/>
+            <wp:cNvGraphicFramePr>
+              <a:graphicFrameLocks xmlns:a="http://schemas.openxmlformats.org/drawingml/2006/main" noChangeAspect="1"/>
+            </wp:cNvGraphicFramePr>
+            <a:graphic xmlns:a="http://schemas.openxmlformats.org/drawingml/2006/main">
+              <a:graphicData uri="http://schemas.openxmlformats.org/drawingml/2006/picture">
+                <pic:pic xmlns:pic="http://schemas.openxmlformats.org/drawingml/2006/picture">
+                  <pic:nvPicPr>
+                    <pic:cNvPr id="1" name="图片 1" descr="IMG_256"/>
+                    <pic:cNvPicPr>
+                      <a:picLocks noChangeAspect="1"/>
+                    </pic:cNvPicPr>
+                  </pic:nvPicPr>
+                  <pic:blipFill>
+                    <a:blip r:embed="rId9"/>
+                    <a:stretch>
+                      <a:fillRect/>
+                    </a:stretch>
+                  </pic:blipFill>
+                  <pic:spPr>
+                    <a:xfrm>
+                      <a:off x="0" y="0"/>
+                      <a:ext cx="5107940" cy="1848485"/>
+                    </a:xfrm>
+                    <a:prstGeom prst="rect">
+                      <a:avLst/>
+                    </a:prstGeom>
+                    <a:noFill/>
+                    <a:ln w="9525">
+                      <a:noFill/>
+                    </a:ln>
+                  </pic:spPr>
+                </pic:pic>
+              </a:graphicData>
+            </a:graphic>
+          </wp:inline>
+        </w:drawing>
+      </w:r>
+      <w:r>
+        <w:rPr>
+          <w:rFonts w:ascii="宋体" w:hAnsi="宋体" w:eastAsia="宋体" w:cs="宋体"/>
+          <w:kern w:val="0"/>
+          <w:sz w:val="24"/>
+          <w:szCs w:val="24"/>
+          <w:lang w:val="en-US" w:eastAsia="zh-CN" w:bidi="ar"/>
+        </w:rPr>
+        <w:fldChar w:fldCharType="end"/>
+      </w:r>
+    </w:p>
+    <w:p>
+      <w:pPr>
+        <w:keepNext w:val="0"/>
+        <w:keepLines w:val="0"/>
+        <w:pageBreakBefore w:val="0"/>
+        <w:widowControl w:val="0"/>
+        <w:numPr>
+          <w:ilvl w:val="0"/>
+          <w:numId w:val="0"/>
+        </w:numPr>
+        <w:kinsoku/>
+        <w:wordWrap/>
+        <w:overflowPunct/>
+        <w:topLinePunct w:val="0"/>
+        <w:autoSpaceDE/>
+        <w:autoSpaceDN/>
+        <w:bidi w:val="0"/>
+        <w:adjustRightInd/>
+        <w:snapToGrid/>
+        <w:spacing w:line="400" w:lineRule="exact"/>
+        <w:ind w:left="0" w:leftChars="0" w:right="0" w:rightChars="0" w:firstLine="480" w:firstLineChars="200"/>
+        <w:jc w:val="both"/>
+        <w:textAlignment w:val="auto"/>
+        <w:outlineLvl w:val="9"/>
+        <w:rPr>
+          <w:rFonts w:hint="eastAsia"/>
+          <w:lang w:val="en-US" w:eastAsia="zh-CN"/>
+        </w:rPr>
+      </w:pPr>
+      <w:r>
+        <w:rPr>
+          <w:rFonts w:hint="eastAsia"/>
+          <w:lang w:val="en-US" w:eastAsia="zh-CN"/>
+        </w:rPr>
+        <w:t>Node Async IO = CPS + Callback，这一套实现开始于Node开始启动的进程，在这个进程中Node会创建一个循环，每次循环运行就是一个Tick周期，每个Tick周期中会从事件队列查看是否有事件需要处理，如果有就取出事件并执行相关的回调函数。事件队列事件全部执行完毕，node应用就会终止。Node对于堵塞IO的处理在幕后使用线程池来确保工作的执行。Node从池中取得一个线程来执行复杂任务，而不占用主循环线程。这样就防止堵塞IO占用空闲资源。当堵塞任务执行完毕通过添加到事件队列中的回调函数来处理接下来的工作。</w:t>
+      </w:r>
+    </w:p>
+    <w:p>
+      <w:pPr>
+        <w:keepNext w:val="0"/>
+        <w:keepLines w:val="0"/>
+        <w:pageBreakBefore w:val="0"/>
+        <w:widowControl w:val="0"/>
+        <w:numPr>
+          <w:ilvl w:val="0"/>
+          <w:numId w:val="0"/>
+        </w:numPr>
+        <w:kinsoku/>
+        <w:wordWrap/>
+        <w:overflowPunct/>
+        <w:topLinePunct w:val="0"/>
+        <w:autoSpaceDE/>
+        <w:autoSpaceDN/>
+        <w:bidi w:val="0"/>
+        <w:adjustRightInd/>
+        <w:snapToGrid/>
+        <w:spacing w:line="400" w:lineRule="exact"/>
+        <w:ind w:left="0" w:leftChars="0" w:right="0" w:rightChars="0" w:firstLine="480" w:firstLineChars="200"/>
+        <w:jc w:val="both"/>
+        <w:textAlignment w:val="auto"/>
+        <w:outlineLvl w:val="9"/>
+        <w:rPr>
+          <w:rFonts w:hint="eastAsia"/>
+          <w:lang w:val="en-US" w:eastAsia="zh-CN"/>
+        </w:rPr>
+      </w:pPr>
+      <w:r>
+        <w:rPr>
+          <w:rFonts w:hint="eastAsia"/>
+          <w:lang w:val="en-US" w:eastAsia="zh-CN"/>
+        </w:rPr>
+        <w:t>我们知道，IO操作无疑是耗时的，当服务器端接收到大量请求时，为每一个请求创建进程或线程的同时，也增加了额外的内存开销，也可能浪费更多的时间资源。由于Node.js是事件驱动的，于是它使用了事件循环来解决IO操作带来的瓶颈问题。在Node.js中，一个IO操作通常会带有一个回调函数，当IO操作完成并返回时，就会调用这个回调函数，而主线程则继续执行接下来的代码。下面我们说明一下Node.js异步非阻塞I/O的运行原理。</w:t>
+      </w:r>
+    </w:p>
+    <w:p>
+      <w:pPr>
+        <w:keepNext w:val="0"/>
+        <w:keepLines w:val="0"/>
+        <w:pageBreakBefore w:val="0"/>
+        <w:widowControl w:val="0"/>
+        <w:numPr>
+          <w:ilvl w:val="0"/>
+          <w:numId w:val="0"/>
+        </w:numPr>
+        <w:kinsoku/>
+        <w:wordWrap/>
+        <w:overflowPunct/>
+        <w:topLinePunct w:val="0"/>
+        <w:autoSpaceDE/>
+        <w:autoSpaceDN/>
+        <w:bidi w:val="0"/>
+        <w:adjustRightInd/>
+        <w:snapToGrid/>
+        <w:spacing w:line="400" w:lineRule="exact"/>
+        <w:ind w:left="0" w:leftChars="0" w:right="0" w:rightChars="0" w:firstLine="480" w:firstLineChars="200"/>
+        <w:jc w:val="both"/>
+        <w:textAlignment w:val="auto"/>
+        <w:outlineLvl w:val="9"/>
+        <w:rPr>
+          <w:rFonts w:hint="eastAsia"/>
+          <w:lang w:val="en-US" w:eastAsia="zh-CN"/>
+        </w:rPr>
+      </w:pPr>
+      <w:r>
+        <w:rPr>
+          <w:rFonts w:hint="eastAsia"/>
+          <w:lang w:val="en-US" w:eastAsia="zh-CN"/>
+        </w:rPr>
+        <w:t>在Windows平台上，Node.js是直接利用Windows下的IOCP（I/O Completion Port</w:t>
+      </w:r>
+      <w:r>
+        <w:rPr>
+          <w:rFonts w:hint="eastAsia"/>
+          <w:lang w:val="en-US" w:eastAsia="zh-CN"/>
+        </w:rPr>
+        <w:t>）通常称为I/O完成端口来实现的，在IOCP的内部其实是利用了线程池的原理，这些线程是由Windows系统内核自动管理，不需要我们手动加以管理。而在Linux平台上，Node.js从v0.9.3版本以后，都是通过自行实现的线程池来完成异步非阻塞I/O的。由于这种跨平台的差异性，Node.js通过构建一个平台层架构libuv，来屏蔽平台的差异性，所有平台的兼容性问题都是由这一层来完成。下图就是Node.js的异步执行架构图。</w:t>
+      </w:r>
+    </w:p>
+    <w:p>
+      <w:pPr>
+        <w:keepNext w:val="0"/>
+        <w:keepLines w:val="0"/>
+        <w:widowControl/>
+        <w:suppressLineNumbers w:val="0"/>
+        <w:jc w:val="left"/>
+      </w:pPr>
+      <w:r>
+        <w:rPr>
+          <w:rFonts w:ascii="宋体" w:hAnsi="宋体" w:eastAsia="宋体" w:cs="宋体"/>
+          <w:kern w:val="0"/>
+          <w:sz w:val="24"/>
+          <w:szCs w:val="24"/>
+          <w:lang w:val="en-US" w:eastAsia="zh-CN" w:bidi="ar"/>
+        </w:rPr>
+        <w:fldChar w:fldCharType="begin"/>
+      </w:r>
+      <w:r>
+        <w:rPr>
+          <w:rFonts w:ascii="宋体" w:hAnsi="宋体" w:eastAsia="宋体" w:cs="宋体"/>
+          <w:kern w:val="0"/>
+          <w:sz w:val="24"/>
+          <w:szCs w:val="24"/>
+          <w:lang w:val="en-US" w:eastAsia="zh-CN" w:bidi="ar"/>
+        </w:rPr>
+        <w:instrText xml:space="preserve">INCLUDEPICTURE \d "C:\\Users\\Administrator\\AppData\\Roaming\\Tencent\\Users\\1154043153\\QQ\\WinTemp\\RichOle\\S}0H4OQZ~IO1HJ$2MYQY$9R.png" \* MERGEFORMATINET </w:instrText>
+      </w:r>
+      <w:r>
+        <w:rPr>
+          <w:rFonts w:ascii="宋体" w:hAnsi="宋体" w:eastAsia="宋体" w:cs="宋体"/>
+          <w:kern w:val="0"/>
+          <w:sz w:val="24"/>
+          <w:szCs w:val="24"/>
+          <w:lang w:val="en-US" w:eastAsia="zh-CN" w:bidi="ar"/>
+        </w:rPr>
+        <w:fldChar w:fldCharType="separate"/>
+      </w:r>
+      <w:r>
+        <w:rPr>
+          <w:rFonts w:ascii="宋体" w:hAnsi="宋体" w:eastAsia="宋体" w:cs="宋体"/>
+          <w:kern w:val="0"/>
+          <w:sz w:val="24"/>
+          <w:szCs w:val="24"/>
+          <w:lang w:val="en-US" w:eastAsia="zh-CN" w:bidi="ar"/>
+        </w:rPr>
+        <w:drawing>
+          <wp:inline distT="0" distB="0" distL="114300" distR="114300">
+            <wp:extent cx="4418330" cy="1685290"/>
+            <wp:effectExtent l="0" t="0" r="1270" b="10160"/>
+            <wp:docPr id="3" name="图片 2" descr="IMG_256"/>
+            <wp:cNvGraphicFramePr>
+              <a:graphicFrameLocks xmlns:a="http://schemas.openxmlformats.org/drawingml/2006/main" noChangeAspect="1"/>
+            </wp:cNvGraphicFramePr>
+            <a:graphic xmlns:a="http://schemas.openxmlformats.org/drawingml/2006/main">
+              <a:graphicData uri="http://schemas.openxmlformats.org/drawingml/2006/picture">
+                <pic:pic xmlns:pic="http://schemas.openxmlformats.org/drawingml/2006/picture">
+                  <pic:nvPicPr>
+                    <pic:cNvPr id="3" name="图片 2" descr="IMG_256"/>
+                    <pic:cNvPicPr>
+                      <a:picLocks noChangeAspect="1"/>
+                    </pic:cNvPicPr>
+                  </pic:nvPicPr>
+                  <pic:blipFill>
+                    <a:blip r:embed="rId10"/>
+                    <a:stretch>
+                      <a:fillRect/>
+                    </a:stretch>
+                  </pic:blipFill>
+                  <pic:spPr>
+                    <a:xfrm>
+                      <a:off x="0" y="0"/>
+                      <a:ext cx="4418330" cy="1685290"/>
+                    </a:xfrm>
+                    <a:prstGeom prst="rect">
+                      <a:avLst/>
+                    </a:prstGeom>
+                    <a:noFill/>
+                    <a:ln w="9525">
+                      <a:noFill/>
+                    </a:ln>
+                  </pic:spPr>
+                </pic:pic>
+              </a:graphicData>
+            </a:graphic>
+          </wp:inline>
+        </w:drawing>
+      </w:r>
+      <w:r>
+        <w:rPr>
+          <w:rFonts w:ascii="宋体" w:hAnsi="宋体" w:eastAsia="宋体" w:cs="宋体"/>
+          <w:kern w:val="0"/>
+          <w:sz w:val="24"/>
+          <w:szCs w:val="24"/>
+          <w:lang w:val="en-US" w:eastAsia="zh-CN" w:bidi="ar"/>
+        </w:rPr>
+        <w:fldChar w:fldCharType="end"/>
+      </w:r>
+    </w:p>
+    <w:p>
+      <w:pPr>
+        <w:keepNext w:val="0"/>
+        <w:keepLines w:val="0"/>
+        <w:pageBreakBefore w:val="0"/>
+        <w:widowControl w:val="0"/>
+        <w:numPr>
+          <w:ilvl w:val="0"/>
+          <w:numId w:val="0"/>
+        </w:numPr>
+        <w:kinsoku/>
+        <w:wordWrap/>
+        <w:overflowPunct/>
+        <w:topLinePunct w:val="0"/>
+        <w:autoSpaceDE/>
+        <w:autoSpaceDN/>
+        <w:bidi w:val="0"/>
+        <w:adjustRightInd/>
+        <w:snapToGrid/>
+        <w:spacing w:line="400" w:lineRule="exact"/>
+        <w:ind w:left="0" w:leftChars="0" w:right="0" w:rightChars="0" w:firstLine="480" w:firstLineChars="200"/>
+        <w:jc w:val="both"/>
+        <w:textAlignment w:val="auto"/>
+        <w:outlineLvl w:val="9"/>
+        <w:rPr>
+          <w:rFonts w:hint="eastAsia"/>
+          <w:lang w:val="en-US" w:eastAsia="zh-CN"/>
+        </w:rPr>
+      </w:pPr>
+      <w:r>
+        <w:rPr>
+          <w:rFonts w:hint="eastAsia"/>
+          <w:lang w:val="en-US" w:eastAsia="zh-CN"/>
+        </w:rPr>
+        <w:t>以上就异步非塞模型和事件驱动机制进行了总结。而这个事件循环的机制并不仅仅是Node.js所独有的，并且Node.js的代码是单线程执行的，在面对大量并发请求的时候，Node.js是有着自己独特优势的，下图我们给出了Node.js的架构图。</w:t>
+      </w:r>
+    </w:p>
+    <w:p>
+      <w:pPr>
+        <w:keepNext w:val="0"/>
+        <w:keepLines w:val="0"/>
+        <w:widowControl/>
+        <w:suppressLineNumbers w:val="0"/>
+        <w:jc w:val="left"/>
+      </w:pPr>
+      <w:r>
+        <w:rPr>
+          <w:rFonts w:ascii="宋体" w:hAnsi="宋体" w:eastAsia="宋体" w:cs="宋体"/>
+          <w:kern w:val="0"/>
+          <w:sz w:val="24"/>
+          <w:szCs w:val="24"/>
+          <w:lang w:val="en-US" w:eastAsia="zh-CN" w:bidi="ar"/>
+        </w:rPr>
+        <w:fldChar w:fldCharType="begin"/>
+      </w:r>
+      <w:r>
+        <w:rPr>
+          <w:rFonts w:ascii="宋体" w:hAnsi="宋体" w:eastAsia="宋体" w:cs="宋体"/>
+          <w:kern w:val="0"/>
+          <w:sz w:val="24"/>
+          <w:szCs w:val="24"/>
+          <w:lang w:val="en-US" w:eastAsia="zh-CN" w:bidi="ar"/>
+        </w:rPr>
+        <w:instrText xml:space="preserve">INCLUDEPICTURE \d "C:\\Users\\Administrator\\AppData\\Roaming\\Tencent\\Users\\1154043153\\QQ\\WinTemp\\RichOle\\]YE{G$3}WI34O32U(WCUTV6.png" \* MERGEFORMATINET </w:instrText>
+      </w:r>
+      <w:r>
+        <w:rPr>
+          <w:rFonts w:ascii="宋体" w:hAnsi="宋体" w:eastAsia="宋体" w:cs="宋体"/>
+          <w:kern w:val="0"/>
+          <w:sz w:val="24"/>
+          <w:szCs w:val="24"/>
+          <w:lang w:val="en-US" w:eastAsia="zh-CN" w:bidi="ar"/>
+        </w:rPr>
+        <w:fldChar w:fldCharType="separate"/>
+      </w:r>
+      <w:r>
+        <w:rPr>
+          <w:rFonts w:ascii="宋体" w:hAnsi="宋体" w:eastAsia="宋体" w:cs="宋体"/>
+          <w:kern w:val="0"/>
+          <w:sz w:val="24"/>
+          <w:szCs w:val="24"/>
+          <w:lang w:val="en-US" w:eastAsia="zh-CN" w:bidi="ar"/>
+        </w:rPr>
+        <w:drawing>
+          <wp:inline distT="0" distB="0" distL="114300" distR="114300">
+            <wp:extent cx="4416425" cy="2047875"/>
+            <wp:effectExtent l="0" t="0" r="3175" b="9525"/>
+            <wp:docPr id="5" name="图片 3" descr="IMG_256"/>
+            <wp:cNvGraphicFramePr>
+              <a:graphicFrameLocks xmlns:a="http://schemas.openxmlformats.org/drawingml/2006/main" noChangeAspect="1"/>
+            </wp:cNvGraphicFramePr>
+            <a:graphic xmlns:a="http://schemas.openxmlformats.org/drawingml/2006/main">
+              <a:graphicData uri="http://schemas.openxmlformats.org/drawingml/2006/picture">
+                <pic:pic xmlns:pic="http://schemas.openxmlformats.org/drawingml/2006/picture">
+                  <pic:nvPicPr>
+                    <pic:cNvPr id="5" name="图片 3" descr="IMG_256"/>
+                    <pic:cNvPicPr>
+                      <a:picLocks noChangeAspect="1"/>
+                    </pic:cNvPicPr>
+                  </pic:nvPicPr>
+                  <pic:blipFill>
+                    <a:blip r:embed="rId11"/>
+                    <a:stretch>
+                      <a:fillRect/>
+                    </a:stretch>
+                  </pic:blipFill>
+                  <pic:spPr>
+                    <a:xfrm>
+                      <a:off x="0" y="0"/>
+                      <a:ext cx="4416425" cy="2047875"/>
+                    </a:xfrm>
+                    <a:prstGeom prst="rect">
+                      <a:avLst/>
+                    </a:prstGeom>
+                    <a:noFill/>
+                    <a:ln w="9525">
+                      <a:noFill/>
+                    </a:ln>
+                  </pic:spPr>
+                </pic:pic>
+              </a:graphicData>
+            </a:graphic>
+          </wp:inline>
+        </w:drawing>
+      </w:r>
+      <w:r>
+        <w:rPr>
+          <w:rFonts w:ascii="宋体" w:hAnsi="宋体" w:eastAsia="宋体" w:cs="宋体"/>
+          <w:kern w:val="0"/>
+          <w:sz w:val="24"/>
+          <w:szCs w:val="24"/>
+          <w:lang w:val="en-US" w:eastAsia="zh-CN" w:bidi="ar"/>
+        </w:rPr>
+        <w:fldChar w:fldCharType="end"/>
+      </w:r>
+    </w:p>
+    <w:p>
+      <w:pPr>
+        <w:keepNext w:val="0"/>
+        <w:keepLines w:val="0"/>
+        <w:pageBreakBefore w:val="0"/>
+        <w:widowControl w:val="0"/>
+        <w:numPr>
+          <w:ilvl w:val="0"/>
+          <w:numId w:val="0"/>
+        </w:numPr>
+        <w:kinsoku/>
+        <w:wordWrap/>
+        <w:overflowPunct/>
+        <w:topLinePunct w:val="0"/>
+        <w:autoSpaceDE/>
+        <w:autoSpaceDN/>
+        <w:bidi w:val="0"/>
+        <w:adjustRightInd/>
+        <w:snapToGrid/>
+        <w:spacing w:line="400" w:lineRule="exact"/>
+        <w:ind w:left="0" w:leftChars="0" w:right="0" w:rightChars="0" w:firstLine="480" w:firstLineChars="200"/>
+        <w:jc w:val="both"/>
+        <w:textAlignment w:val="auto"/>
+        <w:outlineLvl w:val="9"/>
+        <w:rPr>
+          <w:rFonts w:hint="eastAsia"/>
+          <w:lang w:val="en-US" w:eastAsia="zh-CN"/>
+        </w:rPr>
+      </w:pPr>
+      <w:r>
+        <w:rPr>
+          <w:rFonts w:hint="eastAsia"/>
+          <w:lang w:val="en-US" w:eastAsia="zh-CN"/>
+        </w:rPr>
+        <w:t>从该架构图中可以看出，Node.js的底层有一个模块负责维护线程池，当一个IO请求发出的时候，Node.js的底层模块将新建一个线程来处理请求，完成后再将结果交还给上层。那么，当有多个请求的时候，Node.js的底层模块将利用尽可能少的线程来完成最多的任务，如果存在空闲的线程，它将继续被利用来做其他的事情，这对于前面说的针对每个请求开一个新的进程或线程而言，无疑“聪明”许多，也更加高效了。</w:t>
       </w:r>
     </w:p>
     <w:p>
@@ -2857,6 +3452,73 @@
     </w:p>
     <w:p>
       <w:pPr>
+        <w:keepNext w:val="0"/>
+        <w:keepLines w:val="0"/>
+        <w:pageBreakBefore w:val="0"/>
+        <w:widowControl w:val="0"/>
+        <w:numPr>
+          <w:ilvl w:val="0"/>
+          <w:numId w:val="0"/>
+        </w:numPr>
+        <w:kinsoku/>
+        <w:wordWrap/>
+        <w:overflowPunct/>
+        <w:topLinePunct w:val="0"/>
+        <w:autoSpaceDE/>
+        <w:autoSpaceDN/>
+        <w:bidi w:val="0"/>
+        <w:adjustRightInd/>
+        <w:snapToGrid/>
+        <w:spacing w:line="400" w:lineRule="exact"/>
+        <w:ind w:left="0" w:leftChars="0" w:right="0" w:rightChars="0" w:firstLine="480" w:firstLineChars="200"/>
+        <w:jc w:val="both"/>
+        <w:textAlignment w:val="auto"/>
+        <w:outlineLvl w:val="9"/>
+        <w:rPr>
+          <w:rFonts w:hint="eastAsia"/>
+          <w:lang w:val="en-US" w:eastAsia="zh-CN"/>
+        </w:rPr>
+      </w:pPr>
+      <w:r>
+        <w:rPr>
+          <w:rFonts w:hint="eastAsia"/>
+          <w:lang w:val="en-US" w:eastAsia="zh-CN"/>
+        </w:rPr>
+        <w:t>Node-Red是IBM公司开发的一个可视化的编程工具。它允许程序员通过组合各部件来编写应用程序。这些部件可以是硬件设备(如：Arduino板子)、Web API(如：WebSocket in和WebSocket out)、功能函数(如：range)或者在线服务(如：twitter)。Node-Red提供基于网页的编程环境。通过拖拽已定义node到工作区并用线连接node创建数据流来实现编程。程序员通过点击‘Deploy’按钮实现一键保存并执行。程序以JSON字符串的格式保存，方便用户分享、修改。Node-Red基于Node.js，它的执行模型和Node.js一样，也是事件驱动非阻塞的。理论上，Node.js的所有模块都可以被封装成Node-Red的一个或几个node。</w:t>
+      </w:r>
+    </w:p>
+    <w:p>
+      <w:pPr>
+        <w:keepNext w:val="0"/>
+        <w:keepLines w:val="0"/>
+        <w:pageBreakBefore w:val="0"/>
+        <w:widowControl w:val="0"/>
+        <w:numPr>
+          <w:ilvl w:val="0"/>
+          <w:numId w:val="0"/>
+        </w:numPr>
+        <w:kinsoku/>
+        <w:wordWrap/>
+        <w:overflowPunct/>
+        <w:topLinePunct w:val="0"/>
+        <w:autoSpaceDE/>
+        <w:autoSpaceDN/>
+        <w:bidi w:val="0"/>
+        <w:adjustRightInd/>
+        <w:snapToGrid/>
+        <w:spacing w:line="400" w:lineRule="exact"/>
+        <w:ind w:left="0" w:leftChars="0" w:right="0" w:rightChars="0" w:firstLine="480" w:firstLineChars="200"/>
+        <w:jc w:val="both"/>
+        <w:textAlignment w:val="auto"/>
+        <w:outlineLvl w:val="9"/>
+        <w:rPr>
+          <w:rFonts w:hint="eastAsia"/>
+          <w:lang w:val="en-US" w:eastAsia="zh-CN"/>
+        </w:rPr>
+      </w:pPr>
+    </w:p>
+    <w:p>
+      <w:pPr>
         <w:spacing w:after="120" w:line="400" w:lineRule="exact"/>
         <w:outlineLvl w:val="1"/>
         <w:rPr>
@@ -2928,6 +3590,8 @@
         </w:rPr>
         <w:t>2.4.1 Redis数据库的概述</w:t>
       </w:r>
+      <w:bookmarkStart w:id="1" w:name="_GoBack"/>
+      <w:bookmarkEnd w:id="1"/>
     </w:p>
     <w:p>
       <w:pPr>

</xml_diff>